<commit_message>
meeting minutes added + minor prologue changes
</commit_message>
<xml_diff>
--- a/_MeetingMinutes/MeetingMinutes.docx
+++ b/_MeetingMinutes/MeetingMinutes.docx
@@ -31,35 +31,7 @@
         <w:rPr>
           <w:rFonts w:ascii="Calibri" w:eastAsia="Calibri" w:hAnsi="Calibri" w:cs="Calibri"/>
         </w:rPr>
-        <w:t xml:space="preserve">Based on the feedback from both Rob and Eddie on Wednesday tutorials, we are going to include, in future presentations, a brief introduction about the game we are producing. Also, a good riding advice we received is “Game Feel, A game designer’s guide to virtual sensation” by Steve </w:t>
-      </w:r>
-      <w:proofErr w:type="spellStart"/>
-      <w:r>
-        <w:rPr>
-          <w:rFonts w:ascii="Calibri" w:eastAsia="Calibri" w:hAnsi="Calibri" w:cs="Calibri"/>
-        </w:rPr>
-        <w:t>Swink</w:t>
-      </w:r>
-      <w:proofErr w:type="spellEnd"/>
-      <w:r>
-        <w:rPr>
-          <w:rFonts w:ascii="Calibri" w:eastAsia="Calibri" w:hAnsi="Calibri" w:cs="Calibri"/>
-        </w:rPr>
-        <w:t>. We discussed the next week work which is going to focus on designing and building props and environmental assets for our first level in “</w:t>
-      </w:r>
-      <w:proofErr w:type="spellStart"/>
-      <w:r>
-        <w:rPr>
-          <w:rFonts w:ascii="Calibri" w:eastAsia="Calibri" w:hAnsi="Calibri" w:cs="Calibri"/>
-        </w:rPr>
-        <w:t>SoulLust</w:t>
-      </w:r>
-      <w:proofErr w:type="spellEnd"/>
-      <w:r>
-        <w:rPr>
-          <w:rFonts w:ascii="Calibri" w:eastAsia="Calibri" w:hAnsi="Calibri" w:cs="Calibri"/>
-        </w:rPr>
-        <w:t>”.</w:t>
+        <w:t>Based on the feedback from both Rob and Eddie on Wednesday tutorials, we are going to include, in future presentations, a brief introduction about the game we are producing. Also, a good riding advice we received is “Game Feel, A game designer’s guide to virtual sensation” by Steve Swink. We discussed the next week work which is going to focus on designing and building props and environmental assets for our first level in “SoulLust”.</w:t>
       </w:r>
     </w:p>
     <w:p>
@@ -331,21 +303,7 @@
         <w:rPr>
           <w:rFonts w:ascii="Calibri" w:eastAsia="Calibri" w:hAnsi="Calibri" w:cs="Calibri"/>
         </w:rPr>
-        <w:t xml:space="preserve">. </w:t>
-      </w:r>
-      <w:proofErr w:type="spellStart"/>
-      <w:r>
-        <w:rPr>
-          <w:rFonts w:ascii="Calibri" w:eastAsia="Calibri" w:hAnsi="Calibri" w:cs="Calibri"/>
-        </w:rPr>
-        <w:t>Dragos</w:t>
-      </w:r>
-      <w:proofErr w:type="spellEnd"/>
-      <w:r>
-        <w:rPr>
-          <w:rFonts w:ascii="Calibri" w:eastAsia="Calibri" w:hAnsi="Calibri" w:cs="Calibri"/>
-        </w:rPr>
-        <w:t xml:space="preserve"> could not attend but we spoke on Skype about the presentation and what changes we can make in the future in order to improve our project. </w:t>
+        <w:t xml:space="preserve">. Dragos could not attend but we spoke on Skype about the presentation and what changes we can make in the future in order to improve our project. </w:t>
       </w:r>
     </w:p>
     <w:p>
@@ -681,289 +639,231 @@
         <w:rPr>
           <w:rFonts w:ascii="Calibri" w:eastAsia="Calibri" w:hAnsi="Calibri" w:cs="Calibri"/>
         </w:rPr>
-        <w:t xml:space="preserve">The focus was primarily on getting both EEH and university presentations done. At the same time, </w:t>
-      </w:r>
-      <w:proofErr w:type="spellStart"/>
-      <w:r>
-        <w:rPr>
-          <w:rFonts w:ascii="Calibri" w:eastAsia="Calibri" w:hAnsi="Calibri" w:cs="Calibri"/>
+        <w:t xml:space="preserve">The focus was primarily on getting both EEH and university presentations done. At the same time, Dragos will work on getting the gating system done, enemy behavior </w:t>
+      </w:r>
+      <w:r>
+        <w:rPr>
+          <w:rFonts w:ascii="Calibri" w:eastAsia="Calibri" w:hAnsi="Calibri" w:cs="Calibri"/>
+        </w:rPr>
+        <w:t>in second level functional,</w:t>
+      </w:r>
+      <w:r>
+        <w:rPr>
+          <w:rFonts w:ascii="Calibri" w:eastAsia="Calibri" w:hAnsi="Calibri" w:cs="Calibri"/>
+        </w:rPr>
+        <w:t xml:space="preserve"> external walls positioning in “Prologue Temple”, fixing minor collision problems, make the MC able to pick-up the sword script, </w:t>
+      </w:r>
+      <w:r>
+        <w:rPr>
+          <w:rFonts w:ascii="Calibri" w:eastAsia="Calibri" w:hAnsi="Calibri" w:cs="Calibri"/>
+        </w:rPr>
+        <w:t>camera effects update, falling debris, MC health system functional and souls’ behaviour. Hopefully, all these changes will be available to show in the presentation.</w:t>
+      </w:r>
+    </w:p>
+    <w:p>
+      <w:pPr>
+        <w:spacing w:after="0"/>
+        <w:ind w:firstLine="720"/>
+        <w:rPr>
+          <w:rFonts w:ascii="Calibri" w:eastAsia="Calibri" w:hAnsi="Calibri" w:cs="Calibri"/>
+        </w:rPr>
+      </w:pPr>
+    </w:p>
+    <w:p>
+      <w:pPr>
+        <w:spacing w:after="0"/>
+        <w:ind w:firstLine="720"/>
+        <w:rPr>
+          <w:rFonts w:ascii="Calibri" w:eastAsia="Calibri" w:hAnsi="Calibri" w:cs="Calibri"/>
+          <w:b/>
+        </w:rPr>
+      </w:pPr>
+      <w:r>
+        <w:rPr>
+          <w:rFonts w:ascii="Calibri" w:eastAsia="Calibri" w:hAnsi="Calibri" w:cs="Calibri"/>
+          <w:b/>
+        </w:rPr>
+        <w:t>Wednesday, 14</w:t>
+      </w:r>
+      <w:r>
+        <w:rPr>
+          <w:rFonts w:ascii="Calibri" w:eastAsia="Calibri" w:hAnsi="Calibri" w:cs="Calibri"/>
+          <w:b/>
+          <w:vertAlign w:val="superscript"/>
+        </w:rPr>
+        <w:t>th</w:t>
+      </w:r>
+      <w:r>
+        <w:rPr>
+          <w:rFonts w:ascii="Calibri" w:eastAsia="Calibri" w:hAnsi="Calibri" w:cs="Calibri"/>
+          <w:b/>
+        </w:rPr>
+        <w:t xml:space="preserve"> Dec 2016</w:t>
+      </w:r>
+    </w:p>
+    <w:p>
+      <w:pPr>
+        <w:spacing w:after="0"/>
+        <w:ind w:firstLine="720"/>
+        <w:rPr>
+          <w:rFonts w:ascii="Calibri" w:eastAsia="Calibri" w:hAnsi="Calibri" w:cs="Calibri"/>
+        </w:rPr>
+      </w:pPr>
+      <w:r>
+        <w:rPr>
+          <w:rFonts w:ascii="Calibri" w:eastAsia="Calibri" w:hAnsi="Calibri" w:cs="Calibri"/>
+        </w:rPr>
+        <w:t>Johnny was not being able to attend the presentation but we had a Skype meeting and Dragos shared his opinion and experience on how the presentation went. Fortunately, we were able to have everything we proposed last week, today, in the presentation. Based on the feedback, we will focus on getting the first two-three levels polished and clean. Doing so, will be able to have something professionally done to showcase when we want to expose our work. There were problems with JIRA but hopefully we will get it all up and running and will be able to add tasks and track work.</w:t>
+      </w:r>
+    </w:p>
+    <w:p>
+      <w:pPr>
+        <w:spacing w:after="0"/>
+        <w:ind w:firstLine="720"/>
+        <w:rPr>
+          <w:rFonts w:ascii="Calibri" w:eastAsia="Calibri" w:hAnsi="Calibri" w:cs="Calibri"/>
+          <w:b/>
+        </w:rPr>
+      </w:pPr>
+    </w:p>
+    <w:p>
+      <w:pPr>
+        <w:spacing w:after="0"/>
+        <w:ind w:firstLine="720"/>
+        <w:rPr>
+          <w:rFonts w:ascii="Calibri" w:eastAsia="Calibri" w:hAnsi="Calibri" w:cs="Calibri"/>
+          <w:b/>
+        </w:rPr>
+      </w:pPr>
+      <w:r>
+        <w:rPr>
+          <w:rFonts w:ascii="Calibri" w:eastAsia="Calibri" w:hAnsi="Calibri" w:cs="Calibri"/>
+          <w:b/>
+        </w:rPr>
+        <w:t>Wednesday, 4</w:t>
+      </w:r>
+      <w:r>
+        <w:rPr>
+          <w:rFonts w:ascii="Calibri" w:eastAsia="Calibri" w:hAnsi="Calibri" w:cs="Calibri"/>
+          <w:b/>
+          <w:vertAlign w:val="superscript"/>
+        </w:rPr>
+        <w:t>th</w:t>
+      </w:r>
+      <w:r>
+        <w:rPr>
+          <w:rFonts w:ascii="Calibri" w:eastAsia="Calibri" w:hAnsi="Calibri" w:cs="Calibri"/>
+          <w:b/>
+        </w:rPr>
+        <w:t xml:space="preserve"> Jan 2017</w:t>
+      </w:r>
+    </w:p>
+    <w:p>
+      <w:pPr>
+        <w:spacing w:after="0"/>
+        <w:ind w:firstLine="720"/>
+        <w:rPr>
+          <w:rFonts w:ascii="Calibri" w:eastAsia="Calibri" w:hAnsi="Calibri" w:cs="Calibri"/>
+        </w:rPr>
+      </w:pPr>
+      <w:r>
+        <w:rPr>
+          <w:rFonts w:ascii="Calibri" w:eastAsia="Calibri" w:hAnsi="Calibri" w:cs="Calibri"/>
+        </w:rPr>
+        <w:t xml:space="preserve">Because JIRA is unavailable, we set out tasks on </w:t>
+      </w:r>
+      <w:r>
+        <w:rPr>
+          <w:rFonts w:ascii="Calibri" w:eastAsia="Calibri" w:hAnsi="Calibri" w:cs="Calibri"/>
+        </w:rPr>
+        <w:t>GIT</w:t>
+      </w:r>
+      <w:r>
+        <w:rPr>
+          <w:rFonts w:ascii="Calibri" w:eastAsia="Calibri" w:hAnsi="Calibri" w:cs="Calibri"/>
+        </w:rPr>
+        <w:t xml:space="preserve"> Projects. We discussed out tasks and the following work will be complete4d during the sprint:</w:t>
+      </w:r>
+    </w:p>
+    <w:p>
+      <w:pPr>
+        <w:spacing w:after="0"/>
+        <w:ind w:firstLine="720"/>
+        <w:rPr>
+          <w:rFonts w:ascii="Calibri" w:eastAsia="Calibri" w:hAnsi="Calibri" w:cs="Calibri"/>
+        </w:rPr>
+      </w:pPr>
+      <w:r>
+        <w:rPr>
+          <w:rFonts w:ascii="Calibri" w:eastAsia="Calibri" w:hAnsi="Calibri" w:cs="Calibri"/>
+          <w:b/>
+        </w:rPr>
+        <w:t>Johnny</w:t>
+      </w:r>
+      <w:r>
+        <w:rPr>
+          <w:rFonts w:ascii="Calibri" w:eastAsia="Calibri" w:hAnsi="Calibri" w:cs="Calibri"/>
+        </w:rPr>
+        <w:t>:</w:t>
+      </w:r>
+    </w:p>
+    <w:p>
+      <w:pPr>
+        <w:spacing w:after="0"/>
+        <w:rPr>
+          <w:rFonts w:ascii="Calibri" w:eastAsia="Calibri" w:hAnsi="Calibri" w:cs="Calibri"/>
+        </w:rPr>
+      </w:pPr>
+      <w:r>
+        <w:rPr>
+          <w:rFonts w:ascii="Calibri" w:eastAsia="Calibri" w:hAnsi="Calibri" w:cs="Calibri"/>
+        </w:rPr>
+        <w:t>-Rework the first “temple” map by adding the new assets</w:t>
+      </w:r>
+    </w:p>
+    <w:p>
+      <w:pPr>
+        <w:spacing w:after="0"/>
+        <w:rPr>
+          <w:rFonts w:ascii="Calibri" w:eastAsia="Calibri" w:hAnsi="Calibri" w:cs="Calibri"/>
+        </w:rPr>
+      </w:pPr>
+      <w:r>
+        <w:rPr>
+          <w:rFonts w:ascii="Calibri" w:eastAsia="Calibri" w:hAnsi="Calibri" w:cs="Calibri"/>
+        </w:rPr>
+        <w:t>-Create new asset (3D mesh for pillar)</w:t>
+      </w:r>
+    </w:p>
+    <w:p>
+      <w:pPr>
+        <w:spacing w:after="0"/>
+        <w:rPr>
+          <w:rFonts w:ascii="Calibri" w:eastAsia="Calibri" w:hAnsi="Calibri" w:cs="Calibri"/>
+        </w:rPr>
+      </w:pPr>
+      <w:r>
+        <w:rPr>
+          <w:rFonts w:ascii="Calibri" w:eastAsia="Calibri" w:hAnsi="Calibri" w:cs="Calibri"/>
+        </w:rPr>
+        <w:t>-Unwrap the assets for the temple so that they can be game ready</w:t>
+      </w:r>
+    </w:p>
+    <w:p>
+      <w:pPr>
+        <w:spacing w:after="0"/>
+        <w:ind w:firstLine="720"/>
+        <w:rPr>
+          <w:rFonts w:ascii="Calibri" w:eastAsia="Calibri" w:hAnsi="Calibri" w:cs="Calibri"/>
+        </w:rPr>
+      </w:pPr>
+      <w:r>
+        <w:rPr>
+          <w:rFonts w:ascii="Calibri" w:eastAsia="Calibri" w:hAnsi="Calibri" w:cs="Calibri"/>
+          <w:b/>
         </w:rPr>
         <w:t>Dragos</w:t>
       </w:r>
-      <w:proofErr w:type="spellEnd"/>
-      <w:r>
-        <w:rPr>
-          <w:rFonts w:ascii="Calibri" w:eastAsia="Calibri" w:hAnsi="Calibri" w:cs="Calibri"/>
-        </w:rPr>
-        <w:t xml:space="preserve"> will work on getting the gating system done, enemy behavior </w:t>
-      </w:r>
-      <w:r>
-        <w:rPr>
-          <w:rFonts w:ascii="Calibri" w:eastAsia="Calibri" w:hAnsi="Calibri" w:cs="Calibri"/>
-        </w:rPr>
-        <w:t>in second level functional,</w:t>
-      </w:r>
-      <w:r>
-        <w:rPr>
-          <w:rFonts w:ascii="Calibri" w:eastAsia="Calibri" w:hAnsi="Calibri" w:cs="Calibri"/>
-        </w:rPr>
-        <w:t xml:space="preserve"> external walls positioning in “Prologue Temple”, fixing minor collision problems, make the MC able to pick-up the sword script, </w:t>
-      </w:r>
-      <w:r>
-        <w:rPr>
-          <w:rFonts w:ascii="Calibri" w:eastAsia="Calibri" w:hAnsi="Calibri" w:cs="Calibri"/>
-        </w:rPr>
-        <w:t xml:space="preserve">camera effects update, falling debris, MC health system functional and souls’ </w:t>
-      </w:r>
-      <w:proofErr w:type="spellStart"/>
-      <w:r>
-        <w:rPr>
-          <w:rFonts w:ascii="Calibri" w:eastAsia="Calibri" w:hAnsi="Calibri" w:cs="Calibri"/>
-        </w:rPr>
-        <w:t>behaviour</w:t>
-      </w:r>
-      <w:proofErr w:type="spellEnd"/>
-      <w:r>
-        <w:rPr>
-          <w:rFonts w:ascii="Calibri" w:eastAsia="Calibri" w:hAnsi="Calibri" w:cs="Calibri"/>
-        </w:rPr>
-        <w:t>. Hopefully, all these changes will be available to show in the presentation.</w:t>
-      </w:r>
-    </w:p>
-    <w:p>
-      <w:pPr>
-        <w:spacing w:after="0"/>
-        <w:ind w:firstLine="720"/>
-        <w:rPr>
-          <w:rFonts w:ascii="Calibri" w:eastAsia="Calibri" w:hAnsi="Calibri" w:cs="Calibri"/>
-        </w:rPr>
-      </w:pPr>
-    </w:p>
-    <w:p>
-      <w:pPr>
-        <w:spacing w:after="0"/>
-        <w:ind w:firstLine="720"/>
-        <w:rPr>
-          <w:rFonts w:ascii="Calibri" w:eastAsia="Calibri" w:hAnsi="Calibri" w:cs="Calibri"/>
-          <w:b/>
-        </w:rPr>
-      </w:pPr>
-      <w:r>
-        <w:rPr>
-          <w:rFonts w:ascii="Calibri" w:eastAsia="Calibri" w:hAnsi="Calibri" w:cs="Calibri"/>
-          <w:b/>
-        </w:rPr>
-        <w:t>Wednesday, 14</w:t>
-      </w:r>
-      <w:r>
-        <w:rPr>
-          <w:rFonts w:ascii="Calibri" w:eastAsia="Calibri" w:hAnsi="Calibri" w:cs="Calibri"/>
-          <w:b/>
-          <w:vertAlign w:val="superscript"/>
-        </w:rPr>
-        <w:t>th</w:t>
-      </w:r>
-      <w:r>
-        <w:rPr>
-          <w:rFonts w:ascii="Calibri" w:eastAsia="Calibri" w:hAnsi="Calibri" w:cs="Calibri"/>
-          <w:b/>
-        </w:rPr>
-        <w:t xml:space="preserve"> Dec 2016</w:t>
-      </w:r>
-    </w:p>
-    <w:p>
-      <w:pPr>
-        <w:spacing w:after="0"/>
-        <w:ind w:firstLine="720"/>
-        <w:rPr>
-          <w:rFonts w:ascii="Calibri" w:eastAsia="Calibri" w:hAnsi="Calibri" w:cs="Calibri"/>
-        </w:rPr>
-      </w:pPr>
-      <w:r>
-        <w:rPr>
-          <w:rFonts w:ascii="Calibri" w:eastAsia="Calibri" w:hAnsi="Calibri" w:cs="Calibri"/>
-        </w:rPr>
-        <w:t xml:space="preserve">Johnny was not being able to attend the presentation but we had a Skype meeting and </w:t>
-      </w:r>
-      <w:proofErr w:type="spellStart"/>
-      <w:r>
-        <w:rPr>
-          <w:rFonts w:ascii="Calibri" w:eastAsia="Calibri" w:hAnsi="Calibri" w:cs="Calibri"/>
-        </w:rPr>
-        <w:t>Dragos</w:t>
-      </w:r>
-      <w:proofErr w:type="spellEnd"/>
-      <w:r>
-        <w:rPr>
-          <w:rFonts w:ascii="Calibri" w:eastAsia="Calibri" w:hAnsi="Calibri" w:cs="Calibri"/>
-        </w:rPr>
-        <w:t xml:space="preserve"> shared his opinion and experience on how the presentation went. Fortunately, we were able to have everything we proposed last week, today, in the presentation. Based on the feedback, we will focus on </w:t>
-      </w:r>
-      <w:proofErr w:type="gramStart"/>
-      <w:r>
-        <w:rPr>
-          <w:rFonts w:ascii="Calibri" w:eastAsia="Calibri" w:hAnsi="Calibri" w:cs="Calibri"/>
-        </w:rPr>
-        <w:t>getting</w:t>
-      </w:r>
-      <w:proofErr w:type="gramEnd"/>
-      <w:r>
-        <w:rPr>
-          <w:rFonts w:ascii="Calibri" w:eastAsia="Calibri" w:hAnsi="Calibri" w:cs="Calibri"/>
-        </w:rPr>
-        <w:t xml:space="preserve"> the first two-three levels polished and clean. Doing so, will be able to have something professionally done to showcase when we want to expose our work. There were problems with JIRA but hopefully we will get it all up and running and will be able to add tasks and track work.</w:t>
-      </w:r>
-    </w:p>
-    <w:p>
-      <w:pPr>
-        <w:spacing w:after="0"/>
-        <w:ind w:firstLine="720"/>
-        <w:rPr>
-          <w:rFonts w:ascii="Calibri" w:eastAsia="Calibri" w:hAnsi="Calibri" w:cs="Calibri"/>
-          <w:b/>
-        </w:rPr>
-      </w:pPr>
-    </w:p>
-    <w:p>
-      <w:pPr>
-        <w:spacing w:after="0"/>
-        <w:ind w:firstLine="720"/>
-        <w:rPr>
-          <w:rFonts w:ascii="Calibri" w:eastAsia="Calibri" w:hAnsi="Calibri" w:cs="Calibri"/>
-          <w:b/>
-        </w:rPr>
-      </w:pPr>
-      <w:r>
-        <w:rPr>
-          <w:rFonts w:ascii="Calibri" w:eastAsia="Calibri" w:hAnsi="Calibri" w:cs="Calibri"/>
-          <w:b/>
-        </w:rPr>
-        <w:t>Wednesday, 4</w:t>
-      </w:r>
-      <w:r>
-        <w:rPr>
-          <w:rFonts w:ascii="Calibri" w:eastAsia="Calibri" w:hAnsi="Calibri" w:cs="Calibri"/>
-          <w:b/>
-          <w:vertAlign w:val="superscript"/>
-        </w:rPr>
-        <w:t>th</w:t>
-      </w:r>
-      <w:r>
-        <w:rPr>
-          <w:rFonts w:ascii="Calibri" w:eastAsia="Calibri" w:hAnsi="Calibri" w:cs="Calibri"/>
-          <w:b/>
-        </w:rPr>
-        <w:t xml:space="preserve"> Jan 2017</w:t>
-      </w:r>
-    </w:p>
-    <w:p>
-      <w:pPr>
-        <w:spacing w:after="0"/>
-        <w:ind w:firstLine="720"/>
-        <w:rPr>
-          <w:rFonts w:ascii="Calibri" w:eastAsia="Calibri" w:hAnsi="Calibri" w:cs="Calibri"/>
-        </w:rPr>
-      </w:pPr>
-      <w:r>
-        <w:rPr>
-          <w:rFonts w:ascii="Calibri" w:eastAsia="Calibri" w:hAnsi="Calibri" w:cs="Calibri"/>
-        </w:rPr>
-        <w:t xml:space="preserve">Because JIRA is unavailable, we set out tasks on </w:t>
-      </w:r>
-      <w:r>
-        <w:rPr>
-          <w:rFonts w:ascii="Calibri" w:eastAsia="Calibri" w:hAnsi="Calibri" w:cs="Calibri"/>
-        </w:rPr>
-        <w:t>GIT</w:t>
-      </w:r>
-      <w:r>
-        <w:rPr>
-          <w:rFonts w:ascii="Calibri" w:eastAsia="Calibri" w:hAnsi="Calibri" w:cs="Calibri"/>
-        </w:rPr>
-        <w:t xml:space="preserve"> Projects. We discussed out tasks and the following work will be complete4d during the sprint:</w:t>
-      </w:r>
-    </w:p>
-    <w:p>
-      <w:pPr>
-        <w:spacing w:after="0"/>
-        <w:ind w:firstLine="720"/>
-        <w:rPr>
-          <w:rFonts w:ascii="Calibri" w:eastAsia="Calibri" w:hAnsi="Calibri" w:cs="Calibri"/>
-        </w:rPr>
-      </w:pPr>
-      <w:r>
-        <w:rPr>
-          <w:rFonts w:ascii="Calibri" w:eastAsia="Calibri" w:hAnsi="Calibri" w:cs="Calibri"/>
-          <w:b/>
-        </w:rPr>
-        <w:t>Johnny</w:t>
-      </w:r>
-      <w:r>
-        <w:rPr>
-          <w:rFonts w:ascii="Calibri" w:eastAsia="Calibri" w:hAnsi="Calibri" w:cs="Calibri"/>
-        </w:rPr>
-        <w:t>:</w:t>
-      </w:r>
-    </w:p>
-    <w:p>
-      <w:pPr>
-        <w:spacing w:after="0"/>
-        <w:rPr>
-          <w:rFonts w:ascii="Calibri" w:eastAsia="Calibri" w:hAnsi="Calibri" w:cs="Calibri"/>
-        </w:rPr>
-      </w:pPr>
-      <w:r>
-        <w:rPr>
-          <w:rFonts w:ascii="Calibri" w:eastAsia="Calibri" w:hAnsi="Calibri" w:cs="Calibri"/>
-        </w:rPr>
-        <w:t>-Rework the first “temple” map by adding the new assets</w:t>
-      </w:r>
-    </w:p>
-    <w:p>
-      <w:pPr>
-        <w:spacing w:after="0"/>
-        <w:rPr>
-          <w:rFonts w:ascii="Calibri" w:eastAsia="Calibri" w:hAnsi="Calibri" w:cs="Calibri"/>
-        </w:rPr>
-      </w:pPr>
-      <w:r>
-        <w:rPr>
-          <w:rFonts w:ascii="Calibri" w:eastAsia="Calibri" w:hAnsi="Calibri" w:cs="Calibri"/>
-        </w:rPr>
-        <w:t>-Create new asset (3D mesh for pillar)</w:t>
-      </w:r>
-    </w:p>
-    <w:p>
-      <w:pPr>
-        <w:spacing w:after="0"/>
-        <w:rPr>
-          <w:rFonts w:ascii="Calibri" w:eastAsia="Calibri" w:hAnsi="Calibri" w:cs="Calibri"/>
-        </w:rPr>
-      </w:pPr>
-      <w:r>
-        <w:rPr>
-          <w:rFonts w:ascii="Calibri" w:eastAsia="Calibri" w:hAnsi="Calibri" w:cs="Calibri"/>
-        </w:rPr>
-        <w:t>-Unwrap the assets for the temple so that they can be game ready</w:t>
-      </w:r>
-    </w:p>
-    <w:p>
-      <w:pPr>
-        <w:spacing w:after="0"/>
-        <w:ind w:firstLine="720"/>
-        <w:rPr>
-          <w:rFonts w:ascii="Calibri" w:eastAsia="Calibri" w:hAnsi="Calibri" w:cs="Calibri"/>
-        </w:rPr>
-      </w:pPr>
-      <w:proofErr w:type="spellStart"/>
-      <w:r>
-        <w:rPr>
-          <w:rFonts w:ascii="Calibri" w:eastAsia="Calibri" w:hAnsi="Calibri" w:cs="Calibri"/>
-          <w:b/>
-        </w:rPr>
-        <w:t>Dragos</w:t>
-      </w:r>
-      <w:proofErr w:type="spellEnd"/>
       <w:r>
         <w:rPr>
           <w:rFonts w:ascii="Calibri" w:eastAsia="Calibri" w:hAnsi="Calibri" w:cs="Calibri"/>
@@ -1215,7 +1115,6 @@
         </w:rPr>
         <w:tab/>
       </w:r>
-      <w:proofErr w:type="spellStart"/>
       <w:r>
         <w:rPr>
           <w:rFonts w:ascii="Calibri" w:eastAsia="Calibri" w:hAnsi="Calibri" w:cs="Calibri"/>
@@ -1223,7 +1122,6 @@
         </w:rPr>
         <w:t>Dragos</w:t>
       </w:r>
-      <w:proofErr w:type="spellEnd"/>
     </w:p>
     <w:p>
       <w:pPr>
@@ -1501,21 +1399,12 @@
         </w:rPr>
         <w:tab/>
       </w:r>
-      <w:proofErr w:type="spellStart"/>
-      <w:r>
-        <w:rPr>
-          <w:rFonts w:ascii="Calibri" w:eastAsia="Calibri" w:hAnsi="Calibri" w:cs="Calibri"/>
-          <w:b/>
-        </w:rPr>
-        <w:t>Dragos</w:t>
-      </w:r>
-      <w:proofErr w:type="spellEnd"/>
-      <w:r>
-        <w:rPr>
-          <w:rFonts w:ascii="Calibri" w:eastAsia="Calibri" w:hAnsi="Calibri" w:cs="Calibri"/>
-          <w:b/>
-        </w:rPr>
-        <w:t>:</w:t>
+      <w:r>
+        <w:rPr>
+          <w:rFonts w:ascii="Calibri" w:eastAsia="Calibri" w:hAnsi="Calibri" w:cs="Calibri"/>
+          <w:b/>
+        </w:rPr>
+        <w:t>Dragos:</w:t>
       </w:r>
     </w:p>
     <w:p>
@@ -1850,23 +1739,322 @@
         <w:rPr>
           <w:rFonts w:ascii="Calibri" w:eastAsia="Calibri" w:hAnsi="Calibri" w:cs="Calibri"/>
         </w:rPr>
-        <w:t>On Wednesday we had presentation. In the presentation we included the main work</w:t>
+        <w:t xml:space="preserve">On Wednesday we had presentation. In the presentation we included the main work we did in the past weeks. After the feedback we understood that we should look for external opinions on our project before continuing development. In the following week we will put together a build and we will ask some of our friends and colleagues to play test it. Our main priority is to get the first two maps in a </w:t>
+      </w:r>
+      <w:r>
+        <w:rPr>
+          <w:rFonts w:ascii="Calibri" w:eastAsia="Calibri" w:hAnsi="Calibri" w:cs="Calibri"/>
+        </w:rPr>
+        <w:lastRenderedPageBreak/>
+        <w:t xml:space="preserve">playable state in order to showcase out progress in a consistent build. We also started the sprint which is available on jira.waterfrontgames.com:8080. </w:t>
+      </w:r>
+    </w:p>
+    <w:p>
+      <w:pPr>
+        <w:spacing w:after="0"/>
+        <w:rPr>
+          <w:rFonts w:ascii="Calibri" w:eastAsia="Calibri" w:hAnsi="Calibri" w:cs="Calibri"/>
+        </w:rPr>
+      </w:pPr>
+    </w:p>
+    <w:p>
+      <w:pPr>
+        <w:spacing w:after="0"/>
+        <w:ind w:firstLine="720"/>
+        <w:rPr>
+          <w:rFonts w:ascii="Calibri" w:eastAsia="Calibri" w:hAnsi="Calibri" w:cs="Calibri"/>
+          <w:b/>
+        </w:rPr>
+      </w:pPr>
+      <w:r>
+        <w:rPr>
+          <w:rFonts w:ascii="Calibri" w:eastAsia="Calibri" w:hAnsi="Calibri" w:cs="Calibri"/>
+          <w:b/>
+        </w:rPr>
+        <w:t>Wednesday</w:t>
+      </w:r>
+      <w:r>
+        <w:rPr>
+          <w:rFonts w:ascii="Calibri" w:eastAsia="Calibri" w:hAnsi="Calibri" w:cs="Calibri"/>
+          <w:b/>
+        </w:rPr>
+        <w:t xml:space="preserve">, </w:t>
+      </w:r>
+      <w:r>
+        <w:rPr>
+          <w:rFonts w:ascii="Calibri" w:eastAsia="Calibri" w:hAnsi="Calibri" w:cs="Calibri"/>
+          <w:b/>
+        </w:rPr>
+        <w:t>0</w:t>
+      </w:r>
+      <w:r>
+        <w:rPr>
+          <w:rFonts w:ascii="Calibri" w:eastAsia="Calibri" w:hAnsi="Calibri" w:cs="Calibri"/>
+          <w:b/>
+        </w:rPr>
+        <w:t>8</w:t>
+      </w:r>
+      <w:r>
+        <w:rPr>
+          <w:rFonts w:ascii="Calibri" w:eastAsia="Calibri" w:hAnsi="Calibri" w:cs="Calibri"/>
+          <w:b/>
+          <w:vertAlign w:val="superscript"/>
+        </w:rPr>
+        <w:t>th</w:t>
+      </w:r>
+      <w:r>
+        <w:rPr>
+          <w:rFonts w:ascii="Calibri" w:eastAsia="Calibri" w:hAnsi="Calibri" w:cs="Calibri"/>
+          <w:b/>
+        </w:rPr>
+        <w:t xml:space="preserve"> </w:t>
+      </w:r>
+      <w:r>
+        <w:rPr>
+          <w:rFonts w:ascii="Calibri" w:eastAsia="Calibri" w:hAnsi="Calibri" w:cs="Calibri"/>
+          <w:b/>
+        </w:rPr>
+        <w:t>Feb</w:t>
+      </w:r>
+      <w:r>
+        <w:rPr>
+          <w:rFonts w:ascii="Calibri" w:eastAsia="Calibri" w:hAnsi="Calibri" w:cs="Calibri"/>
+          <w:b/>
+        </w:rPr>
+        <w:t xml:space="preserve"> 2017</w:t>
+      </w:r>
+    </w:p>
+    <w:p>
+      <w:pPr>
+        <w:spacing w:after="0"/>
+        <w:rPr>
+          <w:rFonts w:ascii="Calibri" w:eastAsia="Calibri" w:hAnsi="Calibri" w:cs="Calibri"/>
+        </w:rPr>
+      </w:pPr>
+      <w:r>
+        <w:rPr>
+          <w:rFonts w:ascii="Calibri" w:eastAsia="Calibri" w:hAnsi="Calibri" w:cs="Calibri"/>
+          <w:b/>
+        </w:rPr>
+        <w:tab/>
+      </w:r>
+      <w:r>
+        <w:rPr>
+          <w:rFonts w:ascii="Calibri" w:eastAsia="Calibri" w:hAnsi="Calibri" w:cs="Calibri"/>
+        </w:rPr>
+        <w:t>We met Eddie and Rob. We looked at our presentation and we consider we make progress. There is plenty of room to improve but we take all this sessions to get bet better each time. Eddie was overall pleased with our presentation. As a suggestion, we should try to be clearer when talking about various aspects of the game (both genre specific terms as well as pronunciation). Rob was glad with our progress, too. Afterwards we had a meeting to set up the next sprint. The tasks were split as follows:</w:t>
+      </w:r>
+    </w:p>
+    <w:p>
+      <w:pPr>
+        <w:spacing w:after="0"/>
+        <w:rPr>
+          <w:rFonts w:ascii="Calibri" w:eastAsia="Calibri" w:hAnsi="Calibri" w:cs="Calibri"/>
+          <w:b/>
+        </w:rPr>
+      </w:pPr>
+      <w:r>
+        <w:rPr>
+          <w:rFonts w:ascii="Calibri" w:eastAsia="Calibri" w:hAnsi="Calibri" w:cs="Calibri"/>
+        </w:rPr>
+        <w:tab/>
+      </w:r>
+      <w:r>
+        <w:rPr>
+          <w:rFonts w:ascii="Calibri" w:eastAsia="Calibri" w:hAnsi="Calibri" w:cs="Calibri"/>
+          <w:b/>
+        </w:rPr>
+        <w:t>Johnny:</w:t>
+      </w:r>
+    </w:p>
+    <w:p>
+      <w:pPr>
+        <w:spacing w:after="0"/>
+        <w:rPr>
+          <w:rFonts w:ascii="Calibri" w:eastAsia="Calibri" w:hAnsi="Calibri" w:cs="Calibri"/>
+        </w:rPr>
+      </w:pPr>
+      <w:r>
+        <w:rPr>
+          <w:rFonts w:ascii="Calibri" w:eastAsia="Calibri" w:hAnsi="Calibri" w:cs="Calibri"/>
+        </w:rPr>
+        <w:tab/>
+        <w:t>-Fix the bugs and overlapping objects in the first map;</w:t>
+      </w:r>
+    </w:p>
+    <w:p>
+      <w:pPr>
+        <w:spacing w:after="0"/>
+        <w:ind w:firstLine="720"/>
+        <w:rPr>
+          <w:rFonts w:ascii="Calibri" w:eastAsia="Calibri" w:hAnsi="Calibri" w:cs="Calibri"/>
+        </w:rPr>
+      </w:pPr>
+      <w:r>
+        <w:rPr>
+          <w:rFonts w:ascii="Calibri" w:eastAsia="Calibri" w:hAnsi="Calibri" w:cs="Calibri"/>
+        </w:rPr>
+        <w:t>-Build starting area of Viking01;</w:t>
+      </w:r>
+    </w:p>
+    <w:p>
+      <w:pPr>
+        <w:spacing w:after="0"/>
+        <w:rPr>
+          <w:rFonts w:ascii="Calibri" w:eastAsia="Calibri" w:hAnsi="Calibri" w:cs="Calibri"/>
+        </w:rPr>
+      </w:pPr>
+      <w:r>
+        <w:rPr>
+          <w:rFonts w:ascii="Calibri" w:eastAsia="Calibri" w:hAnsi="Calibri" w:cs="Calibri"/>
+        </w:rPr>
+        <w:tab/>
+        <w:t>-Build corridor and second room for Viking01;</w:t>
+      </w:r>
+    </w:p>
+    <w:p>
+      <w:pPr>
+        <w:spacing w:after="0"/>
+        <w:rPr>
+          <w:rFonts w:ascii="Calibri" w:eastAsia="Calibri" w:hAnsi="Calibri" w:cs="Calibri"/>
+        </w:rPr>
+      </w:pPr>
+      <w:r>
+        <w:rPr>
+          <w:rFonts w:ascii="Calibri" w:eastAsia="Calibri" w:hAnsi="Calibri" w:cs="Calibri"/>
+        </w:rPr>
+        <w:tab/>
+        <w:t>-Add the newly created Gates to the first map</w:t>
+      </w:r>
+      <w:r>
+        <w:rPr>
+          <w:rFonts w:ascii="Calibri" w:eastAsia="Calibri" w:hAnsi="Calibri" w:cs="Calibri"/>
+        </w:rPr>
+        <w:t>;</w:t>
+      </w:r>
+    </w:p>
+    <w:p>
+      <w:pPr>
+        <w:spacing w:after="0"/>
+        <w:rPr>
+          <w:rFonts w:ascii="Calibri" w:eastAsia="Calibri" w:hAnsi="Calibri" w:cs="Calibri"/>
+          <w:b/>
+        </w:rPr>
+      </w:pPr>
+      <w:r>
+        <w:rPr>
+          <w:rFonts w:ascii="Calibri" w:eastAsia="Calibri" w:hAnsi="Calibri" w:cs="Calibri"/>
+        </w:rPr>
+        <w:tab/>
+      </w:r>
+      <w:r>
+        <w:rPr>
+          <w:rFonts w:ascii="Calibri" w:eastAsia="Calibri" w:hAnsi="Calibri" w:cs="Calibri"/>
+          <w:b/>
+        </w:rPr>
+        <w:t>Dragos:</w:t>
+      </w:r>
+    </w:p>
+    <w:p>
+      <w:pPr>
+        <w:spacing w:after="0"/>
+        <w:rPr>
+          <w:rFonts w:ascii="Calibri" w:eastAsia="Calibri" w:hAnsi="Calibri" w:cs="Calibri"/>
+        </w:rPr>
+      </w:pPr>
+      <w:r>
+        <w:rPr>
+          <w:rFonts w:ascii="Calibri" w:eastAsia="Calibri" w:hAnsi="Calibri" w:cs="Calibri"/>
+        </w:rPr>
+        <w:tab/>
+        <w:t>-Create starting area behavior:</w:t>
+      </w:r>
+    </w:p>
+    <w:p>
+      <w:pPr>
+        <w:spacing w:after="0"/>
+        <w:rPr>
+          <w:rFonts w:ascii="Calibri" w:eastAsia="Calibri" w:hAnsi="Calibri" w:cs="Calibri"/>
+        </w:rPr>
+      </w:pPr>
+      <w:r>
+        <w:rPr>
+          <w:rFonts w:ascii="Calibri" w:eastAsia="Calibri" w:hAnsi="Calibri" w:cs="Calibri"/>
+        </w:rPr>
+        <w:tab/>
+        <w:t>_Create script that will trigger text on MC collision:</w:t>
+      </w:r>
+    </w:p>
+    <w:p>
+      <w:pPr>
+        <w:spacing w:after="0"/>
+        <w:rPr>
+          <w:rFonts w:ascii="Calibri" w:eastAsia="Calibri" w:hAnsi="Calibri" w:cs="Calibri"/>
+        </w:rPr>
+      </w:pPr>
+      <w:r>
+        <w:rPr>
+          <w:rFonts w:ascii="Calibri" w:eastAsia="Calibri" w:hAnsi="Calibri" w:cs="Calibri"/>
+        </w:rPr>
+        <w:tab/>
+        <w:t>-Position falling debris on new map mesh;</w:t>
+      </w:r>
+    </w:p>
+    <w:p>
+      <w:pPr>
+        <w:spacing w:after="0"/>
+        <w:rPr>
+          <w:rFonts w:ascii="Calibri" w:eastAsia="Calibri" w:hAnsi="Calibri" w:cs="Calibri"/>
+        </w:rPr>
+      </w:pPr>
+      <w:r>
+        <w:rPr>
+          <w:rFonts w:ascii="Calibri" w:eastAsia="Calibri" w:hAnsi="Calibri" w:cs="Calibri"/>
+        </w:rPr>
+        <w:tab/>
+        <w:t>-Add consumable behavior: boost max hp, boost dmg, boost ms, lower hp drop/second</w:t>
+      </w:r>
+    </w:p>
+    <w:p>
+      <w:pPr>
+        <w:spacing w:after="0"/>
+        <w:rPr>
+          <w:rFonts w:ascii="Calibri" w:eastAsia="Calibri" w:hAnsi="Calibri" w:cs="Calibri"/>
+        </w:rPr>
+      </w:pPr>
+      <w:r>
+        <w:rPr>
+          <w:rFonts w:ascii="Calibri" w:eastAsia="Calibri" w:hAnsi="Calibri" w:cs="Calibri"/>
+        </w:rPr>
+        <w:tab/>
+        <w:t>The sprint can be found on JIRA, in group 3 project page.</w:t>
       </w:r>
       <w:bookmarkStart w:id="0" w:name="_GoBack"/>
       <w:bookmarkEnd w:id="0"/>
-      <w:r>
-        <w:rPr>
-          <w:rFonts w:ascii="Calibri" w:eastAsia="Calibri" w:hAnsi="Calibri" w:cs="Calibri"/>
-        </w:rPr>
-        <w:t xml:space="preserve"> we did in the past weeks. After the feedback we understood that we should look for external opinions on our project before continuing development. In the following week we will put together a build and we will ask some of our friends and colleagues to play test it. Our main priority is to get the first two maps in a </w:t>
-      </w:r>
-      <w:r>
-        <w:rPr>
-          <w:rFonts w:ascii="Calibri" w:eastAsia="Calibri" w:hAnsi="Calibri" w:cs="Calibri"/>
-        </w:rPr>
-        <w:lastRenderedPageBreak/>
-        <w:t xml:space="preserve">playable state in order to showcase out progress in a consistent build. We also started the sprint which is available on jira.waterfrontgames.com:8080. </w:t>
-      </w:r>
+    </w:p>
+    <w:p>
+      <w:pPr>
+        <w:spacing w:after="0"/>
+        <w:rPr>
+          <w:rFonts w:ascii="Calibri" w:eastAsia="Calibri" w:hAnsi="Calibri" w:cs="Calibri"/>
+        </w:rPr>
+      </w:pPr>
+    </w:p>
+    <w:p>
+      <w:pPr>
+        <w:spacing w:after="0"/>
+        <w:rPr>
+          <w:rFonts w:ascii="Calibri" w:eastAsia="Calibri" w:hAnsi="Calibri" w:cs="Calibri"/>
+        </w:rPr>
+      </w:pPr>
+    </w:p>
+    <w:p>
+      <w:pPr>
+        <w:spacing w:after="0"/>
+        <w:rPr>
+          <w:rFonts w:ascii="Calibri" w:eastAsia="Calibri" w:hAnsi="Calibri" w:cs="Calibri"/>
+        </w:rPr>
+      </w:pPr>
     </w:p>
     <w:sectPr>
       <w:pgSz w:w="12240" w:h="15840"/>

</xml_diff>